<commit_message>
Carga git 02/02/2024 | 16:01:39.21
</commit_message>
<xml_diff>
--- a/Documentacion/Mantenimientos/ER23_AP_Subir Complementos de Pagos/23012024 #150125 - MA178 Retención de proveedores incumplidos/IM.090-9_ER23_AP_Subir Complementos de Pagos.docx
+++ b/Documentacion/Mantenimientos/ER23_AP_Subir Complementos de Pagos/23012024 #150125 - MA178 Retención de proveedores incumplidos/IM.090-9_ER23_AP_Subir Complementos de Pagos.docx
@@ -3771,24 +3771,42 @@
           <w:color w:val="0000FF"/>
           <w:lang w:val="es-MX"/>
         </w:rPr>
-        <w:t>“Nombre”</w:t>
-      </w:r>
+        <w:t>“Nombre</w:t>
+      </w:r>
+      <w:proofErr w:type="gramStart"/>
       <w:r>
         <w:rPr>
           <w:rFonts w:eastAsia="Arial"/>
           <w:color w:val="0000FF"/>
           <w:lang w:val="es-MX"/>
         </w:rPr>
-        <w:t>.</w:t>
-      </w:r>
-      <w:proofErr w:type="spellStart"/>
+        <w:t>”</w:t>
+      </w:r>
       <w:r>
         <w:rPr>
           <w:rFonts w:eastAsia="Arial"/>
           <w:color w:val="0000FF"/>
           <w:lang w:val="es-MX"/>
         </w:rPr>
-        <w:t>xdm.catalog</w:t>
+        <w:t>.</w:t>
+      </w:r>
+      <w:proofErr w:type="spellStart"/>
+      <w:r>
+        <w:rPr>
+          <w:rFonts w:eastAsia="Arial"/>
+          <w:color w:val="0000FF"/>
+          <w:lang w:val="es-MX"/>
+        </w:rPr>
+        <w:t>xdm</w:t>
+      </w:r>
+      <w:proofErr w:type="gramEnd"/>
+      <w:r>
+        <w:rPr>
+          <w:rFonts w:eastAsia="Arial"/>
+          <w:color w:val="0000FF"/>
+          <w:lang w:val="es-MX"/>
+        </w:rPr>
+        <w:t>.catalog</w:t>
       </w:r>
       <w:proofErr w:type="spellEnd"/>
       <w:r>
@@ -4415,12 +4433,22 @@
         <w:rPr>
           <w:lang w:val="es-419"/>
         </w:rPr>
-        <w:t>Importar Integraciones</w:t>
+        <w:t xml:space="preserve">Importar </w:t>
+      </w:r>
+      <w:r>
+        <w:rPr>
+          <w:lang w:val="es-419"/>
+        </w:rPr>
+        <w:t>MDS</w:t>
       </w:r>
     </w:p>
     <w:p>
       <w:pPr>
         <w:pStyle w:val="Textoindependiente"/>
+        <w:numPr>
+          <w:ilvl w:val="0"/>
+          <w:numId w:val="33"/>
+        </w:numPr>
         <w:rPr>
           <w:lang w:val="es-419"/>
         </w:rPr>
@@ -4449,16 +4477,8 @@
         <w:rPr>
           <w:lang w:val="es-419"/>
         </w:rPr>
-        <w:t>.</w:t>
-      </w:r>
-    </w:p>
-    <w:p>
-      <w:pPr>
-        <w:pStyle w:val="Textoindependiente"/>
-        <w:rPr>
-          <w:lang w:val="es-419"/>
-        </w:rPr>
-      </w:pPr>
+        <w:t xml:space="preserve"> </w:t>
+      </w:r>
       <w:hyperlink r:id="rId13" w:history="1">
         <w:r>
           <w:rPr>
@@ -4478,6 +4498,797 @@
     <w:p>
       <w:pPr>
         <w:pStyle w:val="Textoindependiente"/>
+        <w:ind w:left="720"/>
+        <w:jc w:val="center"/>
+        <w:rPr>
+          <w:lang w:val="es-419"/>
+        </w:rPr>
+      </w:pPr>
+      <w:r>
+        <w:rPr>
+          <w:lang w:val="es-419"/>
+        </w:rPr>
+        <w:drawing>
+          <wp:inline distT="0" distB="0" distL="0" distR="0" wp14:anchorId="4CBFA810" wp14:editId="166ED14F">
+            <wp:extent cx="3953083" cy="3373835"/>
+            <wp:effectExtent l="0" t="0" r="0" b="0"/>
+            <wp:docPr id="1830432745" name="Imagen 1"/>
+            <wp:cNvGraphicFramePr>
+              <a:graphicFrameLocks xmlns:a="http://schemas.openxmlformats.org/drawingml/2006/main" noChangeAspect="1"/>
+            </wp:cNvGraphicFramePr>
+            <a:graphic xmlns:a="http://schemas.openxmlformats.org/drawingml/2006/main">
+              <a:graphicData uri="http://schemas.openxmlformats.org/drawingml/2006/picture">
+                <pic:pic xmlns:pic="http://schemas.openxmlformats.org/drawingml/2006/picture">
+                  <pic:nvPicPr>
+                    <pic:cNvPr id="1830432745" name=""/>
+                    <pic:cNvPicPr/>
+                  </pic:nvPicPr>
+                  <pic:blipFill rotWithShape="1">
+                    <a:blip r:embed="rId14"/>
+                    <a:srcRect l="23167" t="5260" b="10210"/>
+                    <a:stretch/>
+                  </pic:blipFill>
+                  <pic:spPr bwMode="auto">
+                    <a:xfrm>
+                      <a:off x="0" y="0"/>
+                      <a:ext cx="3961833" cy="3381303"/>
+                    </a:xfrm>
+                    <a:prstGeom prst="rect">
+                      <a:avLst/>
+                    </a:prstGeom>
+                    <a:ln>
+                      <a:noFill/>
+                    </a:ln>
+                    <a:extLst>
+                      <a:ext uri="{53640926-AAD7-44D8-BBD7-CCE9431645EC}">
+                        <a14:shadowObscured xmlns:a14="http://schemas.microsoft.com/office/drawing/2010/main"/>
+                      </a:ext>
+                    </a:extLst>
+                  </pic:spPr>
+                </pic:pic>
+              </a:graphicData>
+            </a:graphic>
+          </wp:inline>
+        </w:drawing>
+      </w:r>
+    </w:p>
+    <w:p>
+      <w:pPr>
+        <w:pStyle w:val="Textoindependiente"/>
+        <w:numPr>
+          <w:ilvl w:val="0"/>
+          <w:numId w:val="33"/>
+        </w:numPr>
+        <w:rPr>
+          <w:lang w:val="es-419"/>
+        </w:rPr>
+      </w:pPr>
+      <w:r>
+        <w:rPr>
+          <w:lang w:val="es-419"/>
+        </w:rPr>
+        <w:t xml:space="preserve">Damos </w:t>
+      </w:r>
+      <w:proofErr w:type="spellStart"/>
+      <w:r>
+        <w:rPr>
+          <w:lang w:val="es-419"/>
+        </w:rPr>
+        <w:t>click</w:t>
+      </w:r>
+      <w:proofErr w:type="spellEnd"/>
+      <w:r>
+        <w:rPr>
+          <w:lang w:val="es-419"/>
+        </w:rPr>
+        <w:t xml:space="preserve"> en la esquina superior izquierda para desplegar el </w:t>
+      </w:r>
+      <w:proofErr w:type="spellStart"/>
+      <w:r>
+        <w:rPr>
+          <w:lang w:val="es-419"/>
+        </w:rPr>
+        <w:t>menu</w:t>
+      </w:r>
+      <w:proofErr w:type="spellEnd"/>
+    </w:p>
+    <w:p>
+      <w:pPr>
+        <w:pStyle w:val="Textoindependiente"/>
+        <w:ind w:left="720"/>
+        <w:rPr>
+          <w:lang w:val="es-419"/>
+        </w:rPr>
+      </w:pPr>
+      <w:r>
+        <w:rPr>
+          <w:noProof/>
+        </w:rPr>
+        <w:drawing>
+          <wp:inline distT="0" distB="0" distL="0" distR="0" wp14:anchorId="6D020F8F" wp14:editId="58894383">
+            <wp:extent cx="5638800" cy="1429499"/>
+            <wp:effectExtent l="0" t="0" r="0" b="0"/>
+            <wp:docPr id="783860247" name="Imagen 1"/>
+            <wp:cNvGraphicFramePr>
+              <a:graphicFrameLocks xmlns:a="http://schemas.openxmlformats.org/drawingml/2006/main" noChangeAspect="1"/>
+            </wp:cNvGraphicFramePr>
+            <a:graphic xmlns:a="http://schemas.openxmlformats.org/drawingml/2006/main">
+              <a:graphicData uri="http://schemas.openxmlformats.org/drawingml/2006/picture">
+                <pic:pic xmlns:pic="http://schemas.openxmlformats.org/drawingml/2006/picture">
+                  <pic:nvPicPr>
+                    <pic:cNvPr id="783860247" name=""/>
+                    <pic:cNvPicPr/>
+                  </pic:nvPicPr>
+                  <pic:blipFill rotWithShape="1">
+                    <a:blip r:embed="rId15"/>
+                    <a:srcRect b="38119"/>
+                    <a:stretch/>
+                  </pic:blipFill>
+                  <pic:spPr bwMode="auto">
+                    <a:xfrm>
+                      <a:off x="0" y="0"/>
+                      <a:ext cx="5649034" cy="1432093"/>
+                    </a:xfrm>
+                    <a:prstGeom prst="rect">
+                      <a:avLst/>
+                    </a:prstGeom>
+                    <a:ln>
+                      <a:noFill/>
+                    </a:ln>
+                    <a:extLst>
+                      <a:ext uri="{53640926-AAD7-44D8-BBD7-CCE9431645EC}">
+                        <a14:shadowObscured xmlns:a14="http://schemas.microsoft.com/office/drawing/2010/main"/>
+                      </a:ext>
+                    </a:extLst>
+                  </pic:spPr>
+                </pic:pic>
+              </a:graphicData>
+            </a:graphic>
+          </wp:inline>
+        </w:drawing>
+      </w:r>
+    </w:p>
+    <w:p>
+      <w:pPr>
+        <w:pStyle w:val="Textoindependiente"/>
+        <w:ind w:left="720"/>
+        <w:rPr>
+          <w:lang w:val="es-419"/>
+        </w:rPr>
+      </w:pPr>
+    </w:p>
+    <w:p>
+      <w:pPr>
+        <w:pStyle w:val="Textoindependiente"/>
+        <w:ind w:left="720"/>
+        <w:rPr>
+          <w:lang w:val="es-419"/>
+        </w:rPr>
+      </w:pPr>
+    </w:p>
+    <w:p>
+      <w:pPr>
+        <w:pStyle w:val="Textoindependiente"/>
+        <w:ind w:left="720"/>
+        <w:rPr>
+          <w:lang w:val="es-419"/>
+        </w:rPr>
+      </w:pPr>
+    </w:p>
+    <w:p>
+      <w:pPr>
+        <w:pStyle w:val="Textoindependiente"/>
+        <w:numPr>
+          <w:ilvl w:val="0"/>
+          <w:numId w:val="33"/>
+        </w:numPr>
+        <w:rPr>
+          <w:lang w:val="es-419"/>
+        </w:rPr>
+      </w:pPr>
+      <w:r>
+        <w:rPr>
+          <w:lang w:val="es-419"/>
+        </w:rPr>
+        <w:lastRenderedPageBreak/>
+        <w:t>Seleccionamos la carpeta SOA-&gt;soa-infra</w:t>
+      </w:r>
+    </w:p>
+    <w:p>
+      <w:pPr>
+        <w:pStyle w:val="Textoindependiente"/>
+        <w:ind w:left="720"/>
+        <w:rPr>
+          <w:lang w:val="es-419"/>
+        </w:rPr>
+      </w:pPr>
+      <w:r>
+        <w:rPr>
+          <w:noProof/>
+        </w:rPr>
+        <w:drawing>
+          <wp:inline distT="0" distB="0" distL="0" distR="0" wp14:anchorId="4F381A98" wp14:editId="288F0EA1">
+            <wp:extent cx="5611479" cy="1832793"/>
+            <wp:effectExtent l="0" t="0" r="0" b="0"/>
+            <wp:docPr id="358526999" name="Imagen 1"/>
+            <wp:cNvGraphicFramePr>
+              <a:graphicFrameLocks xmlns:a="http://schemas.openxmlformats.org/drawingml/2006/main" noChangeAspect="1"/>
+            </wp:cNvGraphicFramePr>
+            <a:graphic xmlns:a="http://schemas.openxmlformats.org/drawingml/2006/main">
+              <a:graphicData uri="http://schemas.openxmlformats.org/drawingml/2006/picture">
+                <pic:pic xmlns:pic="http://schemas.openxmlformats.org/drawingml/2006/picture">
+                  <pic:nvPicPr>
+                    <pic:cNvPr id="358526999" name=""/>
+                    <pic:cNvPicPr/>
+                  </pic:nvPicPr>
+                  <pic:blipFill rotWithShape="1">
+                    <a:blip r:embed="rId16"/>
+                    <a:srcRect t="1" r="-2" b="36487"/>
+                    <a:stretch/>
+                  </pic:blipFill>
+                  <pic:spPr bwMode="auto">
+                    <a:xfrm>
+                      <a:off x="0" y="0"/>
+                      <a:ext cx="5619984" cy="1835571"/>
+                    </a:xfrm>
+                    <a:prstGeom prst="rect">
+                      <a:avLst/>
+                    </a:prstGeom>
+                    <a:ln>
+                      <a:noFill/>
+                    </a:ln>
+                    <a:extLst>
+                      <a:ext uri="{53640926-AAD7-44D8-BBD7-CCE9431645EC}">
+                        <a14:shadowObscured xmlns:a14="http://schemas.microsoft.com/office/drawing/2010/main"/>
+                      </a:ext>
+                    </a:extLst>
+                  </pic:spPr>
+                </pic:pic>
+              </a:graphicData>
+            </a:graphic>
+          </wp:inline>
+        </w:drawing>
+      </w:r>
+    </w:p>
+    <w:p>
+      <w:pPr>
+        <w:pStyle w:val="Textoindependiente"/>
+        <w:numPr>
+          <w:ilvl w:val="0"/>
+          <w:numId w:val="33"/>
+        </w:numPr>
+        <w:rPr>
+          <w:lang w:val="es-419"/>
+        </w:rPr>
+      </w:pPr>
+      <w:r>
+        <w:rPr>
+          <w:lang w:val="es-419"/>
+        </w:rPr>
+        <w:t>En la siguiente pantalla seleccionamos Infraestructura SOA-&gt;</w:t>
+      </w:r>
+      <w:proofErr w:type="spellStart"/>
+      <w:r>
+        <w:rPr>
+          <w:lang w:val="es-419"/>
+        </w:rPr>
+        <w:t>Administracion</w:t>
+      </w:r>
+      <w:proofErr w:type="spellEnd"/>
+      <w:r>
+        <w:rPr>
+          <w:lang w:val="es-419"/>
+        </w:rPr>
+        <w:t>-&gt;</w:t>
+      </w:r>
+      <w:proofErr w:type="spellStart"/>
+      <w:r>
+        <w:rPr>
+          <w:lang w:val="es-419"/>
+        </w:rPr>
+        <w:t>Configuracion</w:t>
+      </w:r>
+      <w:proofErr w:type="spellEnd"/>
+      <w:r>
+        <w:rPr>
+          <w:lang w:val="es-419"/>
+        </w:rPr>
+        <w:t xml:space="preserve"> de MDS.</w:t>
+      </w:r>
+    </w:p>
+    <w:p>
+      <w:pPr>
+        <w:pStyle w:val="Textoindependiente"/>
+        <w:ind w:left="720"/>
+        <w:rPr>
+          <w:lang w:val="es-419"/>
+        </w:rPr>
+      </w:pPr>
+      <w:r>
+        <w:rPr>
+          <w:noProof/>
+        </w:rPr>
+        <w:drawing>
+          <wp:inline distT="0" distB="0" distL="0" distR="0" wp14:anchorId="1487C587" wp14:editId="1F433951">
+            <wp:extent cx="5626665" cy="3394061"/>
+            <wp:effectExtent l="0" t="0" r="0" b="0"/>
+            <wp:docPr id="1318689625" name="Imagen 1"/>
+            <wp:cNvGraphicFramePr>
+              <a:graphicFrameLocks xmlns:a="http://schemas.openxmlformats.org/drawingml/2006/main" noChangeAspect="1"/>
+            </wp:cNvGraphicFramePr>
+            <a:graphic xmlns:a="http://schemas.openxmlformats.org/drawingml/2006/main">
+              <a:graphicData uri="http://schemas.openxmlformats.org/drawingml/2006/picture">
+                <pic:pic xmlns:pic="http://schemas.openxmlformats.org/drawingml/2006/picture">
+                  <pic:nvPicPr>
+                    <pic:cNvPr id="1318689625" name=""/>
+                    <pic:cNvPicPr/>
+                  </pic:nvPicPr>
+                  <pic:blipFill rotWithShape="1">
+                    <a:blip r:embed="rId17"/>
+                    <a:srcRect b="11639"/>
+                    <a:stretch/>
+                  </pic:blipFill>
+                  <pic:spPr bwMode="auto">
+                    <a:xfrm>
+                      <a:off x="0" y="0"/>
+                      <a:ext cx="5633090" cy="3397937"/>
+                    </a:xfrm>
+                    <a:prstGeom prst="rect">
+                      <a:avLst/>
+                    </a:prstGeom>
+                    <a:ln>
+                      <a:noFill/>
+                    </a:ln>
+                    <a:extLst>
+                      <a:ext uri="{53640926-AAD7-44D8-BBD7-CCE9431645EC}">
+                        <a14:shadowObscured xmlns:a14="http://schemas.microsoft.com/office/drawing/2010/main"/>
+                      </a:ext>
+                    </a:extLst>
+                  </pic:spPr>
+                </pic:pic>
+              </a:graphicData>
+            </a:graphic>
+          </wp:inline>
+        </w:drawing>
+      </w:r>
+    </w:p>
+    <w:p>
+      <w:pPr>
+        <w:pStyle w:val="Textoindependiente"/>
+        <w:numPr>
+          <w:ilvl w:val="0"/>
+          <w:numId w:val="33"/>
+        </w:numPr>
+        <w:rPr>
+          <w:lang w:val="es-419"/>
+        </w:rPr>
+      </w:pPr>
+      <w:r>
+        <w:rPr>
+          <w:lang w:val="es-419"/>
+        </w:rPr>
+        <w:t>En la pantalla Configuración de MDS en Importar Seleccionamos el botón de Examinar.</w:t>
+      </w:r>
+    </w:p>
+    <w:p>
+      <w:pPr>
+        <w:pStyle w:val="Textoindependiente"/>
+        <w:ind w:left="720"/>
+        <w:rPr>
+          <w:noProof/>
+        </w:rPr>
+      </w:pPr>
+      <w:r>
+        <w:rPr>
+          <w:noProof/>
+        </w:rPr>
+        <w:drawing>
+          <wp:inline distT="0" distB="0" distL="0" distR="0" wp14:anchorId="4070541E" wp14:editId="7CD10533">
+            <wp:extent cx="5613486" cy="2012115"/>
+            <wp:effectExtent l="0" t="0" r="0" b="0"/>
+            <wp:docPr id="2117993825" name="Imagen 1"/>
+            <wp:cNvGraphicFramePr>
+              <a:graphicFrameLocks xmlns:a="http://schemas.openxmlformats.org/drawingml/2006/main" noChangeAspect="1"/>
+            </wp:cNvGraphicFramePr>
+            <a:graphic xmlns:a="http://schemas.openxmlformats.org/drawingml/2006/main">
+              <a:graphicData uri="http://schemas.openxmlformats.org/drawingml/2006/picture">
+                <pic:pic xmlns:pic="http://schemas.openxmlformats.org/drawingml/2006/picture">
+                  <pic:nvPicPr>
+                    <pic:cNvPr id="2117993825" name=""/>
+                    <pic:cNvPicPr/>
+                  </pic:nvPicPr>
+                  <pic:blipFill rotWithShape="1">
+                    <a:blip r:embed="rId18"/>
+                    <a:srcRect t="18369" b="8169"/>
+                    <a:stretch/>
+                  </pic:blipFill>
+                  <pic:spPr bwMode="auto">
+                    <a:xfrm>
+                      <a:off x="0" y="0"/>
+                      <a:ext cx="5633394" cy="2019251"/>
+                    </a:xfrm>
+                    <a:prstGeom prst="rect">
+                      <a:avLst/>
+                    </a:prstGeom>
+                    <a:ln>
+                      <a:noFill/>
+                    </a:ln>
+                    <a:extLst>
+                      <a:ext uri="{53640926-AAD7-44D8-BBD7-CCE9431645EC}">
+                        <a14:shadowObscured xmlns:a14="http://schemas.microsoft.com/office/drawing/2010/main"/>
+                      </a:ext>
+                    </a:extLst>
+                  </pic:spPr>
+                </pic:pic>
+              </a:graphicData>
+            </a:graphic>
+          </wp:inline>
+        </w:drawing>
+      </w:r>
+      <w:r>
+        <w:rPr>
+          <w:noProof/>
+        </w:rPr>
+        <w:t xml:space="preserve"> </w:t>
+      </w:r>
+    </w:p>
+    <w:p>
+      <w:pPr>
+        <w:pStyle w:val="Textoindependiente"/>
+        <w:numPr>
+          <w:ilvl w:val="0"/>
+          <w:numId w:val="33"/>
+        </w:numPr>
+        <w:rPr>
+          <w:noProof/>
+        </w:rPr>
+      </w:pPr>
+      <w:r>
+        <w:rPr>
+          <w:noProof/>
+        </w:rPr>
+        <w:lastRenderedPageBreak/>
+        <w:t xml:space="preserve">Nos habre </w:t>
+      </w:r>
+      <w:r>
+        <w:rPr>
+          <w:noProof/>
+        </w:rPr>
+        <w:t xml:space="preserve">carga de archivos Buscamos el archivo en la </w:t>
+      </w:r>
+      <w:proofErr w:type="gramStart"/>
+      <w:r>
+        <w:rPr>
+          <w:noProof/>
+        </w:rPr>
+        <w:t xml:space="preserve">ruta </w:t>
+      </w:r>
+      <w:r>
+        <w:rPr>
+          <w:lang w:val="es-419"/>
+        </w:rPr>
+        <w:t xml:space="preserve"> “</w:t>
+      </w:r>
+      <w:proofErr w:type="gramEnd"/>
+      <w:r>
+        <w:rPr>
+          <w:lang w:val="es-419"/>
+        </w:rPr>
+        <w:t>ER23_AP_Subir Complementos de Pagos</w:t>
+      </w:r>
+      <w:r>
+        <w:rPr>
+          <w:lang w:val="es-419"/>
+        </w:rPr>
+        <w:t>\</w:t>
+      </w:r>
+      <w:r>
+        <w:rPr>
+          <w:lang w:val="es-419"/>
+        </w:rPr>
+        <w:t>SOA</w:t>
+      </w:r>
+      <w:r>
+        <w:rPr>
+          <w:lang w:val="es-419"/>
+        </w:rPr>
+        <w:t>\MDS</w:t>
+      </w:r>
+      <w:r>
+        <w:rPr>
+          <w:lang w:val="es-419"/>
+        </w:rPr>
+        <w:t>”</w:t>
+      </w:r>
+      <w:r>
+        <w:rPr>
+          <w:lang w:val="es-419"/>
+        </w:rPr>
+        <w:t xml:space="preserve"> seleccionamos el archivo “soa-</w:t>
+      </w:r>
+      <w:proofErr w:type="spellStart"/>
+      <w:r>
+        <w:rPr>
+          <w:lang w:val="es-419"/>
+        </w:rPr>
+        <w:t>infra_metadata</w:t>
+      </w:r>
+      <w:proofErr w:type="spellEnd"/>
+      <w:r>
+        <w:rPr>
+          <w:lang w:val="es-419"/>
+        </w:rPr>
+        <w:t xml:space="preserve">” y le damos al </w:t>
+      </w:r>
+      <w:proofErr w:type="spellStart"/>
+      <w:r>
+        <w:rPr>
+          <w:lang w:val="es-419"/>
+        </w:rPr>
+        <w:t>boton</w:t>
+      </w:r>
+      <w:proofErr w:type="spellEnd"/>
+      <w:r>
+        <w:rPr>
+          <w:lang w:val="es-419"/>
+        </w:rPr>
+        <w:t xml:space="preserve"> Abrir</w:t>
+      </w:r>
+      <w:r>
+        <w:rPr>
+          <w:lang w:val="es-419"/>
+        </w:rPr>
+        <w:t>.</w:t>
+      </w:r>
+    </w:p>
+    <w:p>
+      <w:pPr>
+        <w:pStyle w:val="Textoindependiente"/>
+        <w:ind w:left="720"/>
+        <w:jc w:val="center"/>
+        <w:rPr>
+          <w:noProof/>
+        </w:rPr>
+      </w:pPr>
+      <w:r>
+        <w:rPr>
+          <w:noProof/>
+        </w:rPr>
+        <w:drawing>
+          <wp:inline distT="0" distB="0" distL="0" distR="0" wp14:anchorId="58B82806" wp14:editId="1D291AB7">
+            <wp:extent cx="3837285" cy="2128276"/>
+            <wp:effectExtent l="0" t="0" r="0" b="0"/>
+            <wp:docPr id="525896875" name="Imagen 1"/>
+            <wp:cNvGraphicFramePr>
+              <a:graphicFrameLocks xmlns:a="http://schemas.openxmlformats.org/drawingml/2006/main" noChangeAspect="1"/>
+            </wp:cNvGraphicFramePr>
+            <a:graphic xmlns:a="http://schemas.openxmlformats.org/drawingml/2006/main">
+              <a:graphicData uri="http://schemas.openxmlformats.org/drawingml/2006/picture">
+                <pic:pic xmlns:pic="http://schemas.openxmlformats.org/drawingml/2006/picture">
+                  <pic:nvPicPr>
+                    <pic:cNvPr id="525896875" name=""/>
+                    <pic:cNvPicPr/>
+                  </pic:nvPicPr>
+                  <pic:blipFill rotWithShape="1">
+                    <a:blip r:embed="rId19"/>
+                    <a:srcRect r="31162" b="30522"/>
+                    <a:stretch/>
+                  </pic:blipFill>
+                  <pic:spPr bwMode="auto">
+                    <a:xfrm>
+                      <a:off x="0" y="0"/>
+                      <a:ext cx="3857307" cy="2139381"/>
+                    </a:xfrm>
+                    <a:prstGeom prst="rect">
+                      <a:avLst/>
+                    </a:prstGeom>
+                    <a:ln>
+                      <a:noFill/>
+                    </a:ln>
+                    <a:extLst>
+                      <a:ext uri="{53640926-AAD7-44D8-BBD7-CCE9431645EC}">
+                        <a14:shadowObscured xmlns:a14="http://schemas.microsoft.com/office/drawing/2010/main"/>
+                      </a:ext>
+                    </a:extLst>
+                  </pic:spPr>
+                </pic:pic>
+              </a:graphicData>
+            </a:graphic>
+          </wp:inline>
+        </w:drawing>
+      </w:r>
+    </w:p>
+    <w:p>
+      <w:pPr>
+        <w:pStyle w:val="Textoindependiente"/>
+        <w:numPr>
+          <w:ilvl w:val="0"/>
+          <w:numId w:val="33"/>
+        </w:numPr>
+        <w:rPr>
+          <w:noProof/>
+        </w:rPr>
+      </w:pPr>
+      <w:r>
+        <w:rPr>
+          <w:noProof/>
+        </w:rPr>
+        <w:t>Una vez echo esto regresa a la pantalla de Configuracion MDS y damos en el Boton Importar.</w:t>
+      </w:r>
+    </w:p>
+    <w:p>
+      <w:pPr>
+        <w:pStyle w:val="Textoindependiente"/>
+        <w:ind w:left="720"/>
+        <w:rPr>
+          <w:noProof/>
+        </w:rPr>
+      </w:pPr>
+      <w:r>
+        <w:rPr>
+          <w:noProof/>
+        </w:rPr>
+        <w:drawing>
+          <wp:inline distT="0" distB="0" distL="0" distR="0" wp14:anchorId="3A07C44A" wp14:editId="18C2BB07">
+            <wp:extent cx="5674071" cy="1923389"/>
+            <wp:effectExtent l="0" t="0" r="0" b="0"/>
+            <wp:docPr id="1279419578" name="Imagen 1"/>
+            <wp:cNvGraphicFramePr>
+              <a:graphicFrameLocks xmlns:a="http://schemas.openxmlformats.org/drawingml/2006/main" noChangeAspect="1"/>
+            </wp:cNvGraphicFramePr>
+            <a:graphic xmlns:a="http://schemas.openxmlformats.org/drawingml/2006/main">
+              <a:graphicData uri="http://schemas.openxmlformats.org/drawingml/2006/picture">
+                <pic:pic xmlns:pic="http://schemas.openxmlformats.org/drawingml/2006/picture">
+                  <pic:nvPicPr>
+                    <pic:cNvPr id="1279419578" name=""/>
+                    <pic:cNvPicPr/>
+                  </pic:nvPicPr>
+                  <pic:blipFill rotWithShape="1">
+                    <a:blip r:embed="rId20"/>
+                    <a:srcRect t="19286" b="7139"/>
+                    <a:stretch/>
+                  </pic:blipFill>
+                  <pic:spPr bwMode="auto">
+                    <a:xfrm>
+                      <a:off x="0" y="0"/>
+                      <a:ext cx="5696788" cy="1931089"/>
+                    </a:xfrm>
+                    <a:prstGeom prst="rect">
+                      <a:avLst/>
+                    </a:prstGeom>
+                    <a:ln>
+                      <a:noFill/>
+                    </a:ln>
+                    <a:extLst>
+                      <a:ext uri="{53640926-AAD7-44D8-BBD7-CCE9431645EC}">
+                        <a14:shadowObscured xmlns:a14="http://schemas.microsoft.com/office/drawing/2010/main"/>
+                      </a:ext>
+                    </a:extLst>
+                  </pic:spPr>
+                </pic:pic>
+              </a:graphicData>
+            </a:graphic>
+          </wp:inline>
+        </w:drawing>
+      </w:r>
+    </w:p>
+    <w:p>
+      <w:pPr>
+        <w:pStyle w:val="Textoindependiente"/>
+        <w:numPr>
+          <w:ilvl w:val="0"/>
+          <w:numId w:val="33"/>
+        </w:numPr>
+        <w:rPr>
+          <w:noProof/>
+        </w:rPr>
+      </w:pPr>
+      <w:r>
+        <w:rPr>
+          <w:noProof/>
+        </w:rPr>
+        <w:t>El resultado correcto lo muestra al final con el siguiente mensaje.</w:t>
+      </w:r>
+      <w:r>
+        <w:rPr>
+          <w:noProof/>
+        </w:rPr>
+        <w:t xml:space="preserve"> </w:t>
+      </w:r>
+    </w:p>
+    <w:p>
+      <w:pPr>
+        <w:pStyle w:val="Textoindependiente"/>
+        <w:ind w:left="720"/>
+        <w:rPr>
+          <w:noProof/>
+        </w:rPr>
+      </w:pPr>
+      <w:r>
+        <w:rPr>
+          <w:noProof/>
+        </w:rPr>
+        <w:drawing>
+          <wp:inline distT="0" distB="0" distL="0" distR="0" wp14:anchorId="76C08652" wp14:editId="69C7DCAA">
+            <wp:extent cx="5770902" cy="2726254"/>
+            <wp:effectExtent l="0" t="0" r="0" b="0"/>
+            <wp:docPr id="38628883" name="Imagen 1"/>
+            <wp:cNvGraphicFramePr>
+              <a:graphicFrameLocks xmlns:a="http://schemas.openxmlformats.org/drawingml/2006/main" noChangeAspect="1"/>
+            </wp:cNvGraphicFramePr>
+            <a:graphic xmlns:a="http://schemas.openxmlformats.org/drawingml/2006/main">
+              <a:graphicData uri="http://schemas.openxmlformats.org/drawingml/2006/picture">
+                <pic:pic xmlns:pic="http://schemas.openxmlformats.org/drawingml/2006/picture">
+                  <pic:nvPicPr>
+                    <pic:cNvPr id="38628883" name=""/>
+                    <pic:cNvPicPr/>
+                  </pic:nvPicPr>
+                  <pic:blipFill>
+                    <a:blip r:embed="rId21"/>
+                    <a:stretch>
+                      <a:fillRect/>
+                    </a:stretch>
+                  </pic:blipFill>
+                  <pic:spPr>
+                    <a:xfrm>
+                      <a:off x="0" y="0"/>
+                      <a:ext cx="5793174" cy="2736776"/>
+                    </a:xfrm>
+                    <a:prstGeom prst="rect">
+                      <a:avLst/>
+                    </a:prstGeom>
+                  </pic:spPr>
+                </pic:pic>
+              </a:graphicData>
+            </a:graphic>
+          </wp:inline>
+        </w:drawing>
+      </w:r>
+    </w:p>
+    <w:p>
+      <w:pPr>
+        <w:pStyle w:val="Textoindependiente"/>
+        <w:ind w:left="720"/>
+        <w:rPr>
+          <w:noProof/>
+        </w:rPr>
+      </w:pPr>
+    </w:p>
+    <w:p>
+      <w:pPr>
+        <w:pStyle w:val="Textoindependiente"/>
+        <w:ind w:left="720"/>
+        <w:rPr>
+          <w:lang w:val="es-419"/>
+        </w:rPr>
+      </w:pPr>
+    </w:p>
+    <w:p>
+      <w:pPr>
+        <w:pStyle w:val="Textoindependiente"/>
+        <w:rPr>
+          <w:lang w:val="es-419"/>
+        </w:rPr>
+      </w:pPr>
+    </w:p>
+    <w:p>
+      <w:pPr>
+        <w:pStyle w:val="Ttulo4"/>
+        <w:rPr>
+          <w:lang w:val="es-419"/>
+        </w:rPr>
+      </w:pPr>
+      <w:r>
+        <w:rPr>
+          <w:lang w:val="es-419"/>
+        </w:rPr>
+        <w:lastRenderedPageBreak/>
+        <w:t>Importar Integraciones</w:t>
+      </w:r>
+    </w:p>
+    <w:p>
+      <w:pPr>
+        <w:pStyle w:val="Textoindependiente"/>
         <w:numPr>
           <w:ilvl w:val="0"/>
           <w:numId w:val="9"/>
@@ -4554,7 +5365,13 @@
         <w:rPr>
           <w:lang w:val="es-419"/>
         </w:rPr>
-        <w:t>\Script\Oracle</w:t>
+        <w:t>\</w:t>
+      </w:r>
+      <w:r>
+        <w:rPr>
+          <w:lang w:val="es-419"/>
+        </w:rPr>
+        <w:t>SOA</w:t>
       </w:r>
       <w:r>
         <w:rPr>
@@ -4566,10 +5383,20 @@
     <w:p>
       <w:pPr>
         <w:pStyle w:val="Textoindependiente"/>
-        <w:rPr>
-          <w:lang w:val="es-419"/>
-        </w:rPr>
-      </w:pPr>
+        <w:numPr>
+          <w:ilvl w:val="0"/>
+          <w:numId w:val="9"/>
+        </w:numPr>
+        <w:rPr>
+          <w:lang w:val="es-419"/>
+        </w:rPr>
+      </w:pPr>
+      <w:r>
+        <w:rPr>
+          <w:lang w:val="es-419"/>
+        </w:rPr>
+        <w:t>Se debe asegurar que se cuente con las integraciones listadas en cada ambiente y carpeta.</w:t>
+      </w:r>
     </w:p>
     <w:tbl>
       <w:tblPr>
@@ -6108,6 +6935,13 @@
                 <w:color w:val="000000"/>
               </w:rPr>
             </w:pPr>
+            <w:r>
+              <w:rPr>
+                <w:rFonts w:ascii="Courier New" w:hAnsi="Courier New" w:cs="Courier New"/>
+                <w:color w:val="000000"/>
+              </w:rPr>
+              <w:t>OSB</w:t>
+            </w:r>
           </w:p>
         </w:tc>
         <w:tc>
@@ -6151,93 +6985,68 @@
     </w:p>
     <w:p>
       <w:pPr>
-        <w:pStyle w:val="Textoindependiente"/>
-        <w:rPr>
-          <w:lang w:val="es-419"/>
-        </w:rPr>
-      </w:pPr>
-    </w:p>
-    <w:p>
-      <w:pPr>
-        <w:pStyle w:val="Textoindependiente"/>
-        <w:rPr>
-          <w:lang w:val="es-419"/>
-        </w:rPr>
-      </w:pPr>
-    </w:p>
-    <w:p>
-      <w:pPr>
-        <w:pStyle w:val="Textoindependiente"/>
-        <w:rPr>
-          <w:lang w:val="es-419"/>
-        </w:rPr>
-      </w:pPr>
-    </w:p>
-    <w:p>
-      <w:pPr>
-        <w:pStyle w:val="Textoindependiente"/>
-        <w:rPr>
-          <w:lang w:val="es-419"/>
-        </w:rPr>
-      </w:pPr>
-    </w:p>
-    <w:p>
-      <w:pPr>
-        <w:pStyle w:val="Textoindependiente"/>
-        <w:rPr>
-          <w:lang w:val="es-419"/>
-        </w:rPr>
-      </w:pPr>
-    </w:p>
-    <w:p>
-      <w:pPr>
-        <w:pStyle w:val="Textoindependiente"/>
-        <w:rPr>
-          <w:lang w:val="es-419"/>
-        </w:rPr>
-      </w:pPr>
-    </w:p>
-    <w:p>
-      <w:pPr>
-        <w:pStyle w:val="Textoindependiente"/>
-        <w:rPr>
-          <w:lang w:val="es-419"/>
-        </w:rPr>
-      </w:pPr>
-    </w:p>
-    <w:p>
-      <w:r>
-        <w:lastRenderedPageBreak/>
+        <w:rPr>
+          <w:u w:val="single"/>
+        </w:rPr>
+      </w:pPr>
+      <w:r>
+        <w:rPr>
+          <w:u w:val="single"/>
+        </w:rPr>
         <w:t xml:space="preserve">Se </w:t>
       </w:r>
       <w:proofErr w:type="spellStart"/>
       <w:r>
+        <w:rPr>
+          <w:u w:val="single"/>
+        </w:rPr>
         <w:t>instala</w:t>
       </w:r>
       <w:r>
+        <w:rPr>
+          <w:u w:val="single"/>
+        </w:rPr>
         <w:t>r</w:t>
       </w:r>
       <w:proofErr w:type="spellEnd"/>
       <w:r>
+        <w:rPr>
+          <w:u w:val="single"/>
+        </w:rPr>
         <w:t xml:space="preserve"> </w:t>
       </w:r>
       <w:proofErr w:type="spellStart"/>
       <w:r>
+        <w:rPr>
+          <w:u w:val="single"/>
+        </w:rPr>
         <w:t>los</w:t>
       </w:r>
       <w:proofErr w:type="spellEnd"/>
       <w:r>
+        <w:rPr>
+          <w:u w:val="single"/>
+        </w:rPr>
         <w:t xml:space="preserve"> jar de la </w:t>
       </w:r>
       <w:proofErr w:type="spellStart"/>
       <w:r>
+        <w:rPr>
+          <w:u w:val="single"/>
+        </w:rPr>
         <w:t>siguiente</w:t>
       </w:r>
       <w:proofErr w:type="spellEnd"/>
       <w:r>
+        <w:rPr>
+          <w:u w:val="single"/>
+        </w:rPr>
         <w:t xml:space="preserve"> forma</w:t>
       </w:r>
       <w:r>
+        <w:rPr>
+          <w:u w:val="single"/>
+        </w:rPr>
         <w:t>.</w:t>
       </w:r>
     </w:p>
@@ -6270,7 +7079,7 @@
                     <pic:cNvPicPr/>
                   </pic:nvPicPr>
                   <pic:blipFill>
-                    <a:blip r:embed="rId14"/>
+                    <a:blip r:embed="rId22"/>
                     <a:stretch>
                       <a:fillRect/>
                     </a:stretch>
@@ -6320,7 +7129,7 @@
                     <pic:cNvPicPr/>
                   </pic:nvPicPr>
                   <pic:blipFill>
-                    <a:blip r:embed="rId15"/>
+                    <a:blip r:embed="rId23"/>
                     <a:stretch>
                       <a:fillRect/>
                     </a:stretch>
@@ -6365,7 +7174,7 @@
                     <pic:cNvPicPr/>
                   </pic:nvPicPr>
                   <pic:blipFill>
-                    <a:blip r:embed="rId16"/>
+                    <a:blip r:embed="rId24"/>
                     <a:stretch>
                       <a:fillRect/>
                     </a:stretch>
@@ -6411,7 +7220,7 @@
                     <pic:cNvPicPr/>
                   </pic:nvPicPr>
                   <pic:blipFill>
-                    <a:blip r:embed="rId17"/>
+                    <a:blip r:embed="rId25"/>
                     <a:stretch>
                       <a:fillRect/>
                     </a:stretch>
@@ -6451,7 +7260,7 @@
                     <pic:cNvPicPr/>
                   </pic:nvPicPr>
                   <pic:blipFill>
-                    <a:blip r:embed="rId18"/>
+                    <a:blip r:embed="rId26"/>
                     <a:stretch>
                       <a:fillRect/>
                     </a:stretch>
@@ -6492,7 +7301,7 @@
                     <pic:cNvPicPr/>
                   </pic:nvPicPr>
                   <pic:blipFill>
-                    <a:blip r:embed="rId19"/>
+                    <a:blip r:embed="rId27"/>
                     <a:stretch>
                       <a:fillRect/>
                     </a:stretch>
@@ -6537,7 +7346,7 @@
                     <pic:cNvPicPr/>
                   </pic:nvPicPr>
                   <pic:blipFill rotWithShape="1">
-                    <a:blip r:embed="rId20"/>
+                    <a:blip r:embed="rId28"/>
                     <a:srcRect r="204" b="41156"/>
                     <a:stretch/>
                   </pic:blipFill>
@@ -9071,10 +9880,10 @@
       </w:pPr>
     </w:p>
     <w:sectPr>
-      <w:headerReference w:type="even" r:id="rId21"/>
-      <w:footerReference w:type="even" r:id="rId22"/>
-      <w:headerReference w:type="first" r:id="rId23"/>
-      <w:footerReference w:type="first" r:id="rId24"/>
+      <w:headerReference w:type="even" r:id="rId29"/>
+      <w:footerReference w:type="even" r:id="rId30"/>
+      <w:headerReference w:type="first" r:id="rId31"/>
+      <w:footerReference w:type="first" r:id="rId32"/>
       <w:pgSz w:w="12240" w:h="15840" w:code="1"/>
       <w:pgMar w:top="1080" w:right="720" w:bottom="1440" w:left="720" w:header="432" w:footer="720" w:gutter="360"/>
       <w:paperSrc w:first="12451" w:other="12451"/>
@@ -9993,6 +10802,119 @@
     </w:lvl>
   </w:abstractNum>
   <w:abstractNum w:abstractNumId="6" w15:restartNumberingAfterBreak="0">
+    <w:nsid w:val="1EFB395C"/>
+    <w:multiLevelType w:val="hybridMultilevel"/>
+    <w:tmpl w:val="34F60D94"/>
+    <w:lvl w:ilvl="0" w:tplc="080A0001">
+      <w:start w:val="1"/>
+      <w:numFmt w:val="bullet"/>
+      <w:lvlText w:val=""/>
+      <w:lvlJc w:val="left"/>
+      <w:pPr>
+        <w:ind w:left="720" w:hanging="360"/>
+      </w:pPr>
+      <w:rPr>
+        <w:rFonts w:ascii="Symbol" w:hAnsi="Symbol" w:hint="default"/>
+      </w:rPr>
+    </w:lvl>
+    <w:lvl w:ilvl="1" w:tplc="080A0003" w:tentative="1">
+      <w:start w:val="1"/>
+      <w:numFmt w:val="bullet"/>
+      <w:lvlText w:val="o"/>
+      <w:lvlJc w:val="left"/>
+      <w:pPr>
+        <w:ind w:left="1440" w:hanging="360"/>
+      </w:pPr>
+      <w:rPr>
+        <w:rFonts w:ascii="Courier New" w:hAnsi="Courier New" w:cs="Courier New" w:hint="default"/>
+      </w:rPr>
+    </w:lvl>
+    <w:lvl w:ilvl="2" w:tplc="080A0005" w:tentative="1">
+      <w:start w:val="1"/>
+      <w:numFmt w:val="bullet"/>
+      <w:lvlText w:val=""/>
+      <w:lvlJc w:val="left"/>
+      <w:pPr>
+        <w:ind w:left="2160" w:hanging="360"/>
+      </w:pPr>
+      <w:rPr>
+        <w:rFonts w:ascii="Wingdings" w:hAnsi="Wingdings" w:hint="default"/>
+      </w:rPr>
+    </w:lvl>
+    <w:lvl w:ilvl="3" w:tplc="080A0001" w:tentative="1">
+      <w:start w:val="1"/>
+      <w:numFmt w:val="bullet"/>
+      <w:lvlText w:val=""/>
+      <w:lvlJc w:val="left"/>
+      <w:pPr>
+        <w:ind w:left="2880" w:hanging="360"/>
+      </w:pPr>
+      <w:rPr>
+        <w:rFonts w:ascii="Symbol" w:hAnsi="Symbol" w:hint="default"/>
+      </w:rPr>
+    </w:lvl>
+    <w:lvl w:ilvl="4" w:tplc="080A0003" w:tentative="1">
+      <w:start w:val="1"/>
+      <w:numFmt w:val="bullet"/>
+      <w:lvlText w:val="o"/>
+      <w:lvlJc w:val="left"/>
+      <w:pPr>
+        <w:ind w:left="3600" w:hanging="360"/>
+      </w:pPr>
+      <w:rPr>
+        <w:rFonts w:ascii="Courier New" w:hAnsi="Courier New" w:cs="Courier New" w:hint="default"/>
+      </w:rPr>
+    </w:lvl>
+    <w:lvl w:ilvl="5" w:tplc="080A0005" w:tentative="1">
+      <w:start w:val="1"/>
+      <w:numFmt w:val="bullet"/>
+      <w:lvlText w:val=""/>
+      <w:lvlJc w:val="left"/>
+      <w:pPr>
+        <w:ind w:left="4320" w:hanging="360"/>
+      </w:pPr>
+      <w:rPr>
+        <w:rFonts w:ascii="Wingdings" w:hAnsi="Wingdings" w:hint="default"/>
+      </w:rPr>
+    </w:lvl>
+    <w:lvl w:ilvl="6" w:tplc="080A0001" w:tentative="1">
+      <w:start w:val="1"/>
+      <w:numFmt w:val="bullet"/>
+      <w:lvlText w:val=""/>
+      <w:lvlJc w:val="left"/>
+      <w:pPr>
+        <w:ind w:left="5040" w:hanging="360"/>
+      </w:pPr>
+      <w:rPr>
+        <w:rFonts w:ascii="Symbol" w:hAnsi="Symbol" w:hint="default"/>
+      </w:rPr>
+    </w:lvl>
+    <w:lvl w:ilvl="7" w:tplc="080A0003" w:tentative="1">
+      <w:start w:val="1"/>
+      <w:numFmt w:val="bullet"/>
+      <w:lvlText w:val="o"/>
+      <w:lvlJc w:val="left"/>
+      <w:pPr>
+        <w:ind w:left="5760" w:hanging="360"/>
+      </w:pPr>
+      <w:rPr>
+        <w:rFonts w:ascii="Courier New" w:hAnsi="Courier New" w:cs="Courier New" w:hint="default"/>
+      </w:rPr>
+    </w:lvl>
+    <w:lvl w:ilvl="8" w:tplc="080A0005" w:tentative="1">
+      <w:start w:val="1"/>
+      <w:numFmt w:val="bullet"/>
+      <w:lvlText w:val=""/>
+      <w:lvlJc w:val="left"/>
+      <w:pPr>
+        <w:ind w:left="6480" w:hanging="360"/>
+      </w:pPr>
+      <w:rPr>
+        <w:rFonts w:ascii="Wingdings" w:hAnsi="Wingdings" w:hint="default"/>
+      </w:rPr>
+    </w:lvl>
+  </w:abstractNum>
+  <w:abstractNum w:abstractNumId="7" w15:restartNumberingAfterBreak="0">
     <w:nsid w:val="21F43ACD"/>
     <w:multiLevelType w:val="hybridMultilevel"/>
     <w:tmpl w:val="273C9C12"/>
@@ -10081,7 +11003,7 @@
       </w:pPr>
     </w:lvl>
   </w:abstractNum>
-  <w:abstractNum w:abstractNumId="7" w15:restartNumberingAfterBreak="0">
+  <w:abstractNum w:abstractNumId="8" w15:restartNumberingAfterBreak="0">
     <w:nsid w:val="25503506"/>
     <w:multiLevelType w:val="multilevel"/>
     <w:tmpl w:val="1626092C"/>
@@ -10229,7 +11151,7 @@
       </w:rPr>
     </w:lvl>
   </w:abstractNum>
-  <w:abstractNum w:abstractNumId="8" w15:restartNumberingAfterBreak="0">
+  <w:abstractNum w:abstractNumId="9" w15:restartNumberingAfterBreak="0">
     <w:nsid w:val="2A095EC0"/>
     <w:multiLevelType w:val="hybridMultilevel"/>
     <w:tmpl w:val="62EAFF30"/>
@@ -10342,7 +11264,7 @@
       </w:rPr>
     </w:lvl>
   </w:abstractNum>
-  <w:abstractNum w:abstractNumId="9" w15:restartNumberingAfterBreak="0">
+  <w:abstractNum w:abstractNumId="10" w15:restartNumberingAfterBreak="0">
     <w:nsid w:val="2BA33D8F"/>
     <w:multiLevelType w:val="hybridMultilevel"/>
     <w:tmpl w:val="91864150"/>
@@ -10455,7 +11377,7 @@
       </w:rPr>
     </w:lvl>
   </w:abstractNum>
-  <w:abstractNum w:abstractNumId="10" w15:restartNumberingAfterBreak="0">
+  <w:abstractNum w:abstractNumId="11" w15:restartNumberingAfterBreak="0">
     <w:nsid w:val="2DE606C3"/>
     <w:multiLevelType w:val="multilevel"/>
     <w:tmpl w:val="10E4701A"/>
@@ -10541,7 +11463,7 @@
       </w:pPr>
     </w:lvl>
   </w:abstractNum>
-  <w:abstractNum w:abstractNumId="11" w15:restartNumberingAfterBreak="0">
+  <w:abstractNum w:abstractNumId="12" w15:restartNumberingAfterBreak="0">
     <w:nsid w:val="2E2908E5"/>
     <w:multiLevelType w:val="hybridMultilevel"/>
     <w:tmpl w:val="A5C28904"/>
@@ -10682,7 +11604,7 @@
       </w:rPr>
     </w:lvl>
   </w:abstractNum>
-  <w:abstractNum w:abstractNumId="12" w15:restartNumberingAfterBreak="0">
+  <w:abstractNum w:abstractNumId="13" w15:restartNumberingAfterBreak="0">
     <w:nsid w:val="35C876D3"/>
     <w:multiLevelType w:val="hybridMultilevel"/>
     <w:tmpl w:val="A4D4F8D8"/>
@@ -10795,7 +11717,7 @@
       </w:rPr>
     </w:lvl>
   </w:abstractNum>
-  <w:abstractNum w:abstractNumId="13" w15:restartNumberingAfterBreak="0">
+  <w:abstractNum w:abstractNumId="14" w15:restartNumberingAfterBreak="0">
     <w:nsid w:val="37810238"/>
     <w:multiLevelType w:val="hybridMultilevel"/>
     <w:tmpl w:val="B422EA70"/>
@@ -10908,7 +11830,7 @@
       </w:rPr>
     </w:lvl>
   </w:abstractNum>
-  <w:abstractNum w:abstractNumId="14" w15:restartNumberingAfterBreak="0">
+  <w:abstractNum w:abstractNumId="15" w15:restartNumberingAfterBreak="0">
     <w:nsid w:val="3B8F1517"/>
     <w:multiLevelType w:val="multilevel"/>
     <w:tmpl w:val="A4BA26F2"/>
@@ -11023,7 +11945,7 @@
       </w:rPr>
     </w:lvl>
   </w:abstractNum>
-  <w:abstractNum w:abstractNumId="15" w15:restartNumberingAfterBreak="0">
+  <w:abstractNum w:abstractNumId="16" w15:restartNumberingAfterBreak="0">
     <w:nsid w:val="55294479"/>
     <w:multiLevelType w:val="multilevel"/>
     <w:tmpl w:val="2CC27E6C"/>
@@ -11154,7 +12076,7 @@
       </w:rPr>
     </w:lvl>
   </w:abstractNum>
-  <w:abstractNum w:abstractNumId="16" w15:restartNumberingAfterBreak="0">
+  <w:abstractNum w:abstractNumId="17" w15:restartNumberingAfterBreak="0">
     <w:nsid w:val="5B63278B"/>
     <w:multiLevelType w:val="hybridMultilevel"/>
     <w:tmpl w:val="D7EAC15E"/>
@@ -11295,7 +12217,7 @@
       </w:rPr>
     </w:lvl>
   </w:abstractNum>
-  <w:abstractNum w:abstractNumId="17" w15:restartNumberingAfterBreak="0">
+  <w:abstractNum w:abstractNumId="18" w15:restartNumberingAfterBreak="0">
     <w:nsid w:val="627451FA"/>
     <w:multiLevelType w:val="hybridMultilevel"/>
     <w:tmpl w:val="6E5C2B4C"/>
@@ -11381,7 +12303,7 @@
       </w:pPr>
     </w:lvl>
   </w:abstractNum>
-  <w:abstractNum w:abstractNumId="18" w15:restartNumberingAfterBreak="0">
+  <w:abstractNum w:abstractNumId="19" w15:restartNumberingAfterBreak="0">
     <w:nsid w:val="686A651C"/>
     <w:multiLevelType w:val="hybridMultilevel"/>
     <w:tmpl w:val="99AE1756"/>
@@ -11523,7 +12445,7 @@
       </w:rPr>
     </w:lvl>
   </w:abstractNum>
-  <w:abstractNum w:abstractNumId="19" w15:restartNumberingAfterBreak="0">
+  <w:abstractNum w:abstractNumId="20" w15:restartNumberingAfterBreak="0">
     <w:nsid w:val="6B7C4945"/>
     <w:multiLevelType w:val="hybridMultilevel"/>
     <w:tmpl w:val="58402B7A"/>
@@ -11636,7 +12558,7 @@
       </w:rPr>
     </w:lvl>
   </w:abstractNum>
-  <w:abstractNum w:abstractNumId="20" w15:restartNumberingAfterBreak="0">
+  <w:abstractNum w:abstractNumId="21" w15:restartNumberingAfterBreak="0">
     <w:nsid w:val="6F6958E2"/>
     <w:multiLevelType w:val="multilevel"/>
     <w:tmpl w:val="3E220A42"/>
@@ -11722,7 +12644,7 @@
       </w:pPr>
     </w:lvl>
   </w:abstractNum>
-  <w:abstractNum w:abstractNumId="21" w15:restartNumberingAfterBreak="0">
+  <w:abstractNum w:abstractNumId="22" w15:restartNumberingAfterBreak="0">
     <w:nsid w:val="70082162"/>
     <w:multiLevelType w:val="singleLevel"/>
     <w:tmpl w:val="CAB2926A"/>
@@ -11742,7 +12664,7 @@
       </w:rPr>
     </w:lvl>
   </w:abstractNum>
-  <w:abstractNum w:abstractNumId="22" w15:restartNumberingAfterBreak="0">
+  <w:abstractNum w:abstractNumId="23" w15:restartNumberingAfterBreak="0">
     <w:nsid w:val="7248730B"/>
     <w:multiLevelType w:val="hybridMultilevel"/>
     <w:tmpl w:val="A05A1C92"/>
@@ -11828,7 +12750,120 @@
       </w:pPr>
     </w:lvl>
   </w:abstractNum>
-  <w:abstractNum w:abstractNumId="23" w15:restartNumberingAfterBreak="0">
+  <w:abstractNum w:abstractNumId="24" w15:restartNumberingAfterBreak="0">
+    <w:nsid w:val="7661409F"/>
+    <w:multiLevelType w:val="hybridMultilevel"/>
+    <w:tmpl w:val="8BD00FFC"/>
+    <w:lvl w:ilvl="0" w:tplc="080A0001">
+      <w:start w:val="1"/>
+      <w:numFmt w:val="bullet"/>
+      <w:lvlText w:val=""/>
+      <w:lvlJc w:val="left"/>
+      <w:pPr>
+        <w:ind w:left="720" w:hanging="360"/>
+      </w:pPr>
+      <w:rPr>
+        <w:rFonts w:ascii="Symbol" w:hAnsi="Symbol" w:hint="default"/>
+      </w:rPr>
+    </w:lvl>
+    <w:lvl w:ilvl="1" w:tplc="080A0003" w:tentative="1">
+      <w:start w:val="1"/>
+      <w:numFmt w:val="bullet"/>
+      <w:lvlText w:val="o"/>
+      <w:lvlJc w:val="left"/>
+      <w:pPr>
+        <w:ind w:left="1440" w:hanging="360"/>
+      </w:pPr>
+      <w:rPr>
+        <w:rFonts w:ascii="Courier New" w:hAnsi="Courier New" w:cs="Courier New" w:hint="default"/>
+      </w:rPr>
+    </w:lvl>
+    <w:lvl w:ilvl="2" w:tplc="080A0005" w:tentative="1">
+      <w:start w:val="1"/>
+      <w:numFmt w:val="bullet"/>
+      <w:lvlText w:val=""/>
+      <w:lvlJc w:val="left"/>
+      <w:pPr>
+        <w:ind w:left="2160" w:hanging="360"/>
+      </w:pPr>
+      <w:rPr>
+        <w:rFonts w:ascii="Wingdings" w:hAnsi="Wingdings" w:hint="default"/>
+      </w:rPr>
+    </w:lvl>
+    <w:lvl w:ilvl="3" w:tplc="080A0001" w:tentative="1">
+      <w:start w:val="1"/>
+      <w:numFmt w:val="bullet"/>
+      <w:lvlText w:val=""/>
+      <w:lvlJc w:val="left"/>
+      <w:pPr>
+        <w:ind w:left="2880" w:hanging="360"/>
+      </w:pPr>
+      <w:rPr>
+        <w:rFonts w:ascii="Symbol" w:hAnsi="Symbol" w:hint="default"/>
+      </w:rPr>
+    </w:lvl>
+    <w:lvl w:ilvl="4" w:tplc="080A0003" w:tentative="1">
+      <w:start w:val="1"/>
+      <w:numFmt w:val="bullet"/>
+      <w:lvlText w:val="o"/>
+      <w:lvlJc w:val="left"/>
+      <w:pPr>
+        <w:ind w:left="3600" w:hanging="360"/>
+      </w:pPr>
+      <w:rPr>
+        <w:rFonts w:ascii="Courier New" w:hAnsi="Courier New" w:cs="Courier New" w:hint="default"/>
+      </w:rPr>
+    </w:lvl>
+    <w:lvl w:ilvl="5" w:tplc="080A0005" w:tentative="1">
+      <w:start w:val="1"/>
+      <w:numFmt w:val="bullet"/>
+      <w:lvlText w:val=""/>
+      <w:lvlJc w:val="left"/>
+      <w:pPr>
+        <w:ind w:left="4320" w:hanging="360"/>
+      </w:pPr>
+      <w:rPr>
+        <w:rFonts w:ascii="Wingdings" w:hAnsi="Wingdings" w:hint="default"/>
+      </w:rPr>
+    </w:lvl>
+    <w:lvl w:ilvl="6" w:tplc="080A0001" w:tentative="1">
+      <w:start w:val="1"/>
+      <w:numFmt w:val="bullet"/>
+      <w:lvlText w:val=""/>
+      <w:lvlJc w:val="left"/>
+      <w:pPr>
+        <w:ind w:left="5040" w:hanging="360"/>
+      </w:pPr>
+      <w:rPr>
+        <w:rFonts w:ascii="Symbol" w:hAnsi="Symbol" w:hint="default"/>
+      </w:rPr>
+    </w:lvl>
+    <w:lvl w:ilvl="7" w:tplc="080A0003" w:tentative="1">
+      <w:start w:val="1"/>
+      <w:numFmt w:val="bullet"/>
+      <w:lvlText w:val="o"/>
+      <w:lvlJc w:val="left"/>
+      <w:pPr>
+        <w:ind w:left="5760" w:hanging="360"/>
+      </w:pPr>
+      <w:rPr>
+        <w:rFonts w:ascii="Courier New" w:hAnsi="Courier New" w:cs="Courier New" w:hint="default"/>
+      </w:rPr>
+    </w:lvl>
+    <w:lvl w:ilvl="8" w:tplc="080A0005" w:tentative="1">
+      <w:start w:val="1"/>
+      <w:numFmt w:val="bullet"/>
+      <w:lvlText w:val=""/>
+      <w:lvlJc w:val="left"/>
+      <w:pPr>
+        <w:ind w:left="6480" w:hanging="360"/>
+      </w:pPr>
+      <w:rPr>
+        <w:rFonts w:ascii="Wingdings" w:hAnsi="Wingdings" w:hint="default"/>
+      </w:rPr>
+    </w:lvl>
+  </w:abstractNum>
+  <w:abstractNum w:abstractNumId="25" w15:restartNumberingAfterBreak="0">
     <w:nsid w:val="793D6CBE"/>
     <w:multiLevelType w:val="hybridMultilevel"/>
     <w:tmpl w:val="7E4CA9EC"/>
@@ -11940,7 +12975,7 @@
       </w:rPr>
     </w:lvl>
   </w:abstractNum>
-  <w:abstractNum w:abstractNumId="24" w15:restartNumberingAfterBreak="0">
+  <w:abstractNum w:abstractNumId="26" w15:restartNumberingAfterBreak="0">
     <w:nsid w:val="7CDB38BA"/>
     <w:multiLevelType w:val="multilevel"/>
     <w:tmpl w:val="E686618A"/>
@@ -12053,7 +13088,7 @@
       </w:rPr>
     </w:lvl>
   </w:abstractNum>
-  <w:abstractNum w:abstractNumId="25" w15:restartNumberingAfterBreak="0">
+  <w:abstractNum w:abstractNumId="27" w15:restartNumberingAfterBreak="0">
     <w:nsid w:val="7FF64B38"/>
     <w:multiLevelType w:val="hybridMultilevel"/>
     <w:tmpl w:val="0E448806"/>
@@ -12143,22 +13178,22 @@
     </w:lvl>
   </w:abstractNum>
   <w:num w:numId="1" w16cid:durableId="1023750573">
-    <w:abstractNumId w:val="7"/>
+    <w:abstractNumId w:val="8"/>
   </w:num>
   <w:num w:numId="2" w16cid:durableId="324091670">
-    <w:abstractNumId w:val="16"/>
+    <w:abstractNumId w:val="17"/>
   </w:num>
   <w:num w:numId="3" w16cid:durableId="771710004">
-    <w:abstractNumId w:val="18"/>
+    <w:abstractNumId w:val="19"/>
   </w:num>
   <w:num w:numId="4" w16cid:durableId="2068801865">
-    <w:abstractNumId w:val="11"/>
+    <w:abstractNumId w:val="12"/>
   </w:num>
   <w:num w:numId="5" w16cid:durableId="1170482974">
-    <w:abstractNumId w:val="21"/>
+    <w:abstractNumId w:val="22"/>
   </w:num>
   <w:num w:numId="6" w16cid:durableId="668171969">
-    <w:abstractNumId w:val="23"/>
+    <w:abstractNumId w:val="25"/>
   </w:num>
   <w:num w:numId="7" w16cid:durableId="1936356689">
     <w:abstractNumId w:val="4"/>
@@ -12170,70 +13205,76 @@
     <w:abstractNumId w:val="1"/>
   </w:num>
   <w:num w:numId="10" w16cid:durableId="1258758925">
-    <w:abstractNumId w:val="19"/>
+    <w:abstractNumId w:val="20"/>
   </w:num>
   <w:num w:numId="11" w16cid:durableId="737283573">
     <w:abstractNumId w:val="2"/>
   </w:num>
   <w:num w:numId="12" w16cid:durableId="1274945085">
+    <w:abstractNumId w:val="13"/>
+  </w:num>
+  <w:num w:numId="13" w16cid:durableId="2000764076">
+    <w:abstractNumId w:val="16"/>
+  </w:num>
+  <w:num w:numId="14" w16cid:durableId="368841658">
+    <w:abstractNumId w:val="23"/>
+  </w:num>
+  <w:num w:numId="15" w16cid:durableId="593364332">
+    <w:abstractNumId w:val="10"/>
+  </w:num>
+  <w:num w:numId="16" w16cid:durableId="38752516">
     <w:abstractNumId w:val="12"/>
   </w:num>
-  <w:num w:numId="13" w16cid:durableId="2000764076">
-    <w:abstractNumId w:val="15"/>
-  </w:num>
-  <w:num w:numId="14" w16cid:durableId="368841658">
-    <w:abstractNumId w:val="22"/>
-  </w:num>
-  <w:num w:numId="15" w16cid:durableId="593364332">
-    <w:abstractNumId w:val="9"/>
-  </w:num>
-  <w:num w:numId="16" w16cid:durableId="38752516">
-    <w:abstractNumId w:val="11"/>
-  </w:num>
   <w:num w:numId="17" w16cid:durableId="1998222760">
-    <w:abstractNumId w:val="11"/>
+    <w:abstractNumId w:val="12"/>
   </w:num>
   <w:num w:numId="18" w16cid:durableId="1153060906">
-    <w:abstractNumId w:val="6"/>
+    <w:abstractNumId w:val="7"/>
   </w:num>
   <w:num w:numId="19" w16cid:durableId="683441547">
     <w:abstractNumId w:val="5"/>
   </w:num>
   <w:num w:numId="20" w16cid:durableId="26686312">
-    <w:abstractNumId w:val="14"/>
+    <w:abstractNumId w:val="15"/>
   </w:num>
   <w:num w:numId="21" w16cid:durableId="1470128455">
-    <w:abstractNumId w:val="10"/>
+    <w:abstractNumId w:val="11"/>
   </w:num>
   <w:num w:numId="22" w16cid:durableId="861937272">
     <w:abstractNumId w:val="0"/>
   </w:num>
   <w:num w:numId="23" w16cid:durableId="1831866765">
+    <w:abstractNumId w:val="26"/>
+  </w:num>
+  <w:num w:numId="24" w16cid:durableId="212814162">
+    <w:abstractNumId w:val="8"/>
+  </w:num>
+  <w:num w:numId="25" w16cid:durableId="413934938">
+    <w:abstractNumId w:val="21"/>
+  </w:num>
+  <w:num w:numId="26" w16cid:durableId="1288045579">
+    <w:abstractNumId w:val="9"/>
+  </w:num>
+  <w:num w:numId="27" w16cid:durableId="1439596173">
+    <w:abstractNumId w:val="27"/>
+  </w:num>
+  <w:num w:numId="28" w16cid:durableId="492377044">
+    <w:abstractNumId w:val="12"/>
+  </w:num>
+  <w:num w:numId="29" w16cid:durableId="212927323">
+    <w:abstractNumId w:val="18"/>
+  </w:num>
+  <w:num w:numId="30" w16cid:durableId="1959145216">
+    <w:abstractNumId w:val="8"/>
+  </w:num>
+  <w:num w:numId="31" w16cid:durableId="63727834">
+    <w:abstractNumId w:val="14"/>
+  </w:num>
+  <w:num w:numId="32" w16cid:durableId="1089085444">
     <w:abstractNumId w:val="24"/>
   </w:num>
-  <w:num w:numId="24" w16cid:durableId="212814162">
-    <w:abstractNumId w:val="7"/>
-  </w:num>
-  <w:num w:numId="25" w16cid:durableId="413934938">
-    <w:abstractNumId w:val="20"/>
-  </w:num>
-  <w:num w:numId="26" w16cid:durableId="1288045579">
-    <w:abstractNumId w:val="8"/>
-  </w:num>
-  <w:num w:numId="27" w16cid:durableId="1439596173">
-    <w:abstractNumId w:val="25"/>
-  </w:num>
-  <w:num w:numId="28" w16cid:durableId="492377044">
-    <w:abstractNumId w:val="11"/>
-  </w:num>
-  <w:num w:numId="29" w16cid:durableId="212927323">
-    <w:abstractNumId w:val="17"/>
-  </w:num>
-  <w:num w:numId="30" w16cid:durableId="1959145216">
-    <w:abstractNumId w:val="7"/>
-  </w:num>
-  <w:num w:numId="31" w16cid:durableId="63727834">
-    <w:abstractNumId w:val="13"/>
+  <w:num w:numId="33" w16cid:durableId="1314405023">
+    <w:abstractNumId w:val="6"/>
   </w:num>
   <w:numIdMacAtCleanup w:val="13"/>
 </w:numbering>

</xml_diff>